<commit_message>
Update DCC modif DN jeu et  INSB
</commit_message>
<xml_diff>
--- a/Sprint 1/Package 1/Documentation/Analyse/P01-DN-16_Jeu.docx
+++ b/Sprint 1/Package 1/Documentation/Analyse/P01-DN-16_Jeu.docx
@@ -876,25 +876,7 @@
               <w:rPr>
                 <w:rFonts w:ascii="Arial" w:hAnsi="Arial" w:cs="Arial"/>
               </w:rPr>
-              <w:t>L’</w:t>
-            </w:r>
-            <w:r>
-              <w:rPr>
-                <w:rFonts w:ascii="Arial" w:hAnsi="Arial" w:cs="Arial"/>
-              </w:rPr>
-              <w:t>administrateur</w:t>
-            </w:r>
-            <w:r>
-              <w:rPr>
-                <w:rFonts w:ascii="Arial" w:hAnsi="Arial" w:cs="Arial"/>
-              </w:rPr>
-              <w:t xml:space="preserve"> appuie sur le bouton </w:t>
-            </w:r>
-            <w:r>
-              <w:rPr>
-                <w:rFonts w:ascii="Arial" w:hAnsi="Arial" w:cs="Arial"/>
-              </w:rPr>
-              <w:t>« Enregistrer ».</w:t>
+              <w:t>L’administrateur clique sur le bouton « ajouter une version »</w:t>
             </w:r>
           </w:p>
           <w:p>
@@ -916,20 +898,26 @@
               <w:jc w:val="both"/>
               <w:rPr>
                 <w:rFonts w:ascii="Arial" w:hAnsi="Arial" w:cs="Arial"/>
-                <w:b/>
-              </w:rPr>
-            </w:pPr>
-            <w:r>
-              <w:rPr>
-                <w:rFonts w:ascii="Arial" w:hAnsi="Arial" w:cs="Arial"/>
-              </w:rPr>
-              <w:t>Le système affiche un message confirmant le succès de l’enregistrement</w:t>
-            </w:r>
-            <w:r>
-              <w:rPr>
-                <w:rFonts w:ascii="Arial" w:hAnsi="Arial" w:cs="Arial"/>
-              </w:rPr>
-              <w:t>.</w:t>
+              </w:rPr>
+            </w:pPr>
+            <w:r>
+              <w:rPr>
+                <w:rFonts w:ascii="Arial" w:hAnsi="Arial" w:cs="Arial"/>
+              </w:rPr>
+              <w:t xml:space="preserve">Appelle du cas </w:t>
+            </w:r>
+            <w:r>
+              <w:rPr>
+                <w:rFonts w:ascii="Arial" w:hAnsi="Arial" w:cs="Arial"/>
+                <w:b/>
+              </w:rPr>
+              <w:t>P01-DN-17 « </w:t>
+            </w:r>
+            <w:r>
+              <w:rPr>
+                <w:rFonts w:ascii="Arial" w:hAnsi="Arial" w:cs="Arial"/>
+              </w:rPr>
+              <w:t>ajouter une version »</w:t>
             </w:r>
           </w:p>
           <w:p>
@@ -951,14 +939,31 @@
               <w:jc w:val="both"/>
               <w:rPr>
                 <w:rFonts w:ascii="Arial" w:hAnsi="Arial" w:cs="Arial"/>
-                <w:b/>
-              </w:rPr>
-            </w:pPr>
-            <w:r>
-              <w:rPr>
-                <w:rFonts w:ascii="Arial" w:hAnsi="Arial" w:cs="Arial"/>
-              </w:rPr>
-              <w:t>L’administrateur de base de données appuie sur le bouton « OK »</w:t>
+              </w:rPr>
+            </w:pPr>
+            <w:r>
+              <w:rPr>
+                <w:rFonts w:ascii="Arial" w:hAnsi="Arial" w:cs="Arial"/>
+              </w:rPr>
+              <w:t>L’</w:t>
+            </w:r>
+            <w:r>
+              <w:rPr>
+                <w:rFonts w:ascii="Arial" w:hAnsi="Arial" w:cs="Arial"/>
+              </w:rPr>
+              <w:t>administrateur</w:t>
+            </w:r>
+            <w:r>
+              <w:rPr>
+                <w:rFonts w:ascii="Arial" w:hAnsi="Arial" w:cs="Arial"/>
+              </w:rPr>
+              <w:t xml:space="preserve"> appuie sur le bouton </w:t>
+            </w:r>
+            <w:r>
+              <w:rPr>
+                <w:rFonts w:ascii="Arial" w:hAnsi="Arial" w:cs="Arial"/>
+              </w:rPr>
+              <w:t>« Enregistrer ».</w:t>
             </w:r>
           </w:p>
           <w:p>
@@ -980,19 +985,20 @@
               <w:jc w:val="both"/>
               <w:rPr>
                 <w:rFonts w:ascii="Arial" w:hAnsi="Arial" w:cs="Arial"/>
-              </w:rPr>
-            </w:pPr>
-            <w:r>
-              <w:rPr>
-                <w:rFonts w:ascii="Arial" w:hAnsi="Arial" w:cs="Arial"/>
-              </w:rPr>
-              <w:t xml:space="preserve">Le système met à jour la base de données : </w:t>
-            </w:r>
-            <w:r>
-              <w:rPr>
-                <w:rFonts w:ascii="Arial" w:hAnsi="Arial" w:cs="Arial"/>
-              </w:rPr>
-              <w:t>jeu</w:t>
+                <w:b/>
+              </w:rPr>
+            </w:pPr>
+            <w:r>
+              <w:rPr>
+                <w:rFonts w:ascii="Arial" w:hAnsi="Arial" w:cs="Arial"/>
+              </w:rPr>
+              <w:t>Le système affiche un message confirmant le succès de l’enregistrement</w:t>
+            </w:r>
+            <w:r>
+              <w:rPr>
+                <w:rFonts w:ascii="Arial" w:hAnsi="Arial" w:cs="Arial"/>
+              </w:rPr>
+              <w:t>.</w:t>
             </w:r>
           </w:p>
           <w:p>
@@ -1021,6 +1027,69 @@
               <w:rPr>
                 <w:rFonts w:ascii="Arial" w:hAnsi="Arial" w:cs="Arial"/>
               </w:rPr>
+              <w:t>L’administrateur de base de données appuie sur le bouton « OK »</w:t>
+            </w:r>
+          </w:p>
+          <w:p>
+            <w:pPr>
+              <w:pStyle w:val="Paragraphedeliste"/>
+              <w:widowControl w:val="0"/>
+              <w:numPr>
+                <w:ilvl w:val="0"/>
+                <w:numId w:val="2"/>
+              </w:numPr>
+              <w:tabs>
+                <w:tab w:val="left" w:pos="460"/>
+              </w:tabs>
+              <w:autoSpaceDE w:val="0"/>
+              <w:autoSpaceDN w:val="0"/>
+              <w:adjustRightInd w:val="0"/>
+              <w:spacing w:before="21" w:after="0" w:line="240" w:lineRule="exact"/>
+              <w:ind w:right="88"/>
+              <w:jc w:val="both"/>
+              <w:rPr>
+                <w:rFonts w:ascii="Arial" w:hAnsi="Arial" w:cs="Arial"/>
+              </w:rPr>
+            </w:pPr>
+            <w:r>
+              <w:rPr>
+                <w:rFonts w:ascii="Arial" w:hAnsi="Arial" w:cs="Arial"/>
+              </w:rPr>
+              <w:t xml:space="preserve">Le système met à jour la base de données : </w:t>
+            </w:r>
+            <w:r>
+              <w:rPr>
+                <w:rFonts w:ascii="Arial" w:hAnsi="Arial" w:cs="Arial"/>
+              </w:rPr>
+              <w:t>jeu</w:t>
+            </w:r>
+          </w:p>
+          <w:p>
+            <w:pPr>
+              <w:pStyle w:val="Paragraphedeliste"/>
+              <w:widowControl w:val="0"/>
+              <w:numPr>
+                <w:ilvl w:val="0"/>
+                <w:numId w:val="2"/>
+              </w:numPr>
+              <w:tabs>
+                <w:tab w:val="left" w:pos="460"/>
+              </w:tabs>
+              <w:autoSpaceDE w:val="0"/>
+              <w:autoSpaceDN w:val="0"/>
+              <w:adjustRightInd w:val="0"/>
+              <w:spacing w:before="21" w:after="0" w:line="240" w:lineRule="exact"/>
+              <w:ind w:right="88"/>
+              <w:jc w:val="both"/>
+              <w:rPr>
+                <w:rFonts w:ascii="Arial" w:hAnsi="Arial" w:cs="Arial"/>
+                <w:b/>
+              </w:rPr>
+            </w:pPr>
+            <w:r>
+              <w:rPr>
+                <w:rFonts w:ascii="Arial" w:hAnsi="Arial" w:cs="Arial"/>
+              </w:rPr>
               <w:t>Le système ferme la fenêtre « détails –</w:t>
             </w:r>
             <w:r>
@@ -1457,823 +1526,11 @@
               </w:rPr>
               <w:t>nom et la description du jeu</w:t>
             </w:r>
-          </w:p>
-          <w:p>
-            <w:pPr>
-              <w:pStyle w:val="Paragraphedeliste"/>
-              <w:widowControl w:val="0"/>
-              <w:numPr>
-                <w:ilvl w:val="0"/>
-                <w:numId w:val="5"/>
-              </w:numPr>
-              <w:tabs>
-                <w:tab w:val="left" w:pos="460"/>
-              </w:tabs>
-              <w:autoSpaceDE w:val="0"/>
-              <w:autoSpaceDN w:val="0"/>
-              <w:adjustRightInd w:val="0"/>
-              <w:spacing w:before="21" w:after="0" w:line="240" w:lineRule="exact"/>
-              <w:ind w:right="88"/>
-              <w:jc w:val="both"/>
-              <w:rPr>
-                <w:rFonts w:ascii="Arial" w:hAnsi="Arial" w:cs="Arial"/>
-              </w:rPr>
-            </w:pPr>
-            <w:r>
-              <w:rPr>
-                <w:rFonts w:ascii="Arial" w:hAnsi="Arial" w:cs="Arial"/>
-              </w:rPr>
-              <w:t>L’administrateur appuie</w:t>
-            </w:r>
-            <w:r>
-              <w:rPr>
-                <w:rFonts w:ascii="Arial" w:hAnsi="Arial" w:cs="Arial"/>
-              </w:rPr>
-              <w:t xml:space="preserve"> sur le bouton « + »  d’ajouter un genre</w:t>
-            </w:r>
-          </w:p>
-          <w:p>
-            <w:pPr>
-              <w:pStyle w:val="Paragraphedeliste"/>
-              <w:widowControl w:val="0"/>
-              <w:numPr>
-                <w:ilvl w:val="0"/>
-                <w:numId w:val="5"/>
-              </w:numPr>
-              <w:tabs>
-                <w:tab w:val="left" w:pos="460"/>
-              </w:tabs>
-              <w:autoSpaceDE w:val="0"/>
-              <w:autoSpaceDN w:val="0"/>
-              <w:adjustRightInd w:val="0"/>
-              <w:spacing w:before="21" w:after="0" w:line="240" w:lineRule="exact"/>
-              <w:ind w:right="88"/>
-              <w:jc w:val="both"/>
-              <w:rPr>
-                <w:rFonts w:ascii="Arial" w:hAnsi="Arial" w:cs="Arial"/>
-              </w:rPr>
-            </w:pPr>
-            <w:r>
-              <w:rPr>
-                <w:rFonts w:ascii="Arial" w:hAnsi="Arial" w:cs="Arial"/>
-              </w:rPr>
-              <w:t xml:space="preserve">Le système affiche la fenêtre </w:t>
-            </w:r>
-            <w:r>
-              <w:rPr>
-                <w:rFonts w:ascii="Arial" w:hAnsi="Arial" w:cs="Arial"/>
-              </w:rPr>
-              <w:t>« </w:t>
-            </w:r>
-            <w:r>
-              <w:rPr>
-                <w:rFonts w:ascii="Arial" w:hAnsi="Arial" w:cs="Arial"/>
-              </w:rPr>
-              <w:t>frmSelectionGenre</w:t>
-            </w:r>
-            <w:r>
-              <w:rPr>
-                <w:rFonts w:ascii="Arial" w:hAnsi="Arial" w:cs="Arial"/>
-              </w:rPr>
-              <w:t> »</w:t>
-            </w:r>
-          </w:p>
-          <w:p>
-            <w:pPr>
-              <w:pStyle w:val="Paragraphedeliste"/>
-              <w:widowControl w:val="0"/>
-              <w:numPr>
-                <w:ilvl w:val="0"/>
-                <w:numId w:val="5"/>
-              </w:numPr>
-              <w:tabs>
-                <w:tab w:val="left" w:pos="460"/>
-              </w:tabs>
-              <w:autoSpaceDE w:val="0"/>
-              <w:autoSpaceDN w:val="0"/>
-              <w:adjustRightInd w:val="0"/>
-              <w:spacing w:before="21" w:after="0" w:line="240" w:lineRule="exact"/>
-              <w:ind w:right="88"/>
-              <w:jc w:val="both"/>
-              <w:rPr>
-                <w:rFonts w:ascii="Arial" w:hAnsi="Arial" w:cs="Arial"/>
-              </w:rPr>
-            </w:pPr>
-            <w:r>
-              <w:rPr>
-                <w:rFonts w:ascii="Arial" w:hAnsi="Arial" w:cs="Arial"/>
-              </w:rPr>
-              <w:t>L’administrateur ajoute les genres désiré</w:t>
-            </w:r>
-            <w:r>
-              <w:rPr>
-                <w:rFonts w:ascii="Arial" w:hAnsi="Arial" w:cs="Arial"/>
-              </w:rPr>
-              <w:t>s</w:t>
-            </w:r>
-          </w:p>
-          <w:p>
-            <w:pPr>
-              <w:pStyle w:val="Paragraphedeliste"/>
-              <w:widowControl w:val="0"/>
-              <w:numPr>
-                <w:ilvl w:val="0"/>
-                <w:numId w:val="5"/>
-              </w:numPr>
-              <w:tabs>
-                <w:tab w:val="left" w:pos="460"/>
-              </w:tabs>
-              <w:autoSpaceDE w:val="0"/>
-              <w:autoSpaceDN w:val="0"/>
-              <w:adjustRightInd w:val="0"/>
-              <w:spacing w:before="21" w:after="0" w:line="240" w:lineRule="exact"/>
-              <w:ind w:right="88"/>
-              <w:jc w:val="both"/>
-              <w:rPr>
-                <w:rFonts w:ascii="Arial" w:hAnsi="Arial" w:cs="Arial"/>
-              </w:rPr>
-            </w:pPr>
-            <w:r>
-              <w:rPr>
-                <w:rFonts w:ascii="Arial" w:hAnsi="Arial" w:cs="Arial"/>
-              </w:rPr>
-              <w:t>L’administrateur appui</w:t>
-            </w:r>
-            <w:r>
-              <w:rPr>
-                <w:rFonts w:ascii="Arial" w:hAnsi="Arial" w:cs="Arial"/>
-              </w:rPr>
-              <w:t>e</w:t>
-            </w:r>
-            <w:r>
-              <w:rPr>
-                <w:rFonts w:ascii="Arial" w:hAnsi="Arial" w:cs="Arial"/>
-              </w:rPr>
-              <w:t xml:space="preserve"> sur le bouton enregistrer</w:t>
-            </w:r>
-          </w:p>
-          <w:p>
-            <w:pPr>
-              <w:pStyle w:val="Paragraphedeliste"/>
-              <w:widowControl w:val="0"/>
-              <w:numPr>
-                <w:ilvl w:val="0"/>
-                <w:numId w:val="5"/>
-              </w:numPr>
-              <w:tabs>
-                <w:tab w:val="left" w:pos="460"/>
-              </w:tabs>
-              <w:autoSpaceDE w:val="0"/>
-              <w:autoSpaceDN w:val="0"/>
-              <w:adjustRightInd w:val="0"/>
-              <w:spacing w:before="21" w:after="0" w:line="240" w:lineRule="exact"/>
-              <w:ind w:right="88"/>
-              <w:jc w:val="both"/>
-              <w:rPr>
-                <w:rFonts w:ascii="Arial" w:hAnsi="Arial" w:cs="Arial"/>
-              </w:rPr>
-            </w:pPr>
-            <w:r>
-              <w:rPr>
-                <w:rFonts w:ascii="Arial" w:hAnsi="Arial" w:cs="Arial"/>
-              </w:rPr>
-              <w:t>Le système ferme la fenêtre</w:t>
-            </w:r>
-          </w:p>
-          <w:p>
-            <w:pPr>
-              <w:pStyle w:val="Paragraphedeliste"/>
-              <w:widowControl w:val="0"/>
-              <w:numPr>
-                <w:ilvl w:val="0"/>
-                <w:numId w:val="5"/>
-              </w:numPr>
-              <w:tabs>
-                <w:tab w:val="left" w:pos="460"/>
-              </w:tabs>
-              <w:autoSpaceDE w:val="0"/>
-              <w:autoSpaceDN w:val="0"/>
-              <w:adjustRightInd w:val="0"/>
-              <w:spacing w:before="21" w:after="0" w:line="240" w:lineRule="exact"/>
-              <w:ind w:right="88"/>
-              <w:jc w:val="both"/>
-              <w:rPr>
-                <w:rFonts w:ascii="Arial" w:hAnsi="Arial" w:cs="Arial"/>
-              </w:rPr>
-            </w:pPr>
-            <w:r>
-              <w:rPr>
-                <w:rFonts w:ascii="Arial" w:hAnsi="Arial" w:cs="Arial"/>
-              </w:rPr>
-              <w:t>L’administrateur appuie</w:t>
-            </w:r>
-            <w:r>
-              <w:rPr>
-                <w:rFonts w:ascii="Arial" w:hAnsi="Arial" w:cs="Arial"/>
-              </w:rPr>
-              <w:t xml:space="preserve"> sur le bouton « + »  d’ajouter un Thème</w:t>
-            </w:r>
-          </w:p>
-          <w:p>
-            <w:pPr>
-              <w:pStyle w:val="Paragraphedeliste"/>
-              <w:widowControl w:val="0"/>
-              <w:numPr>
-                <w:ilvl w:val="0"/>
-                <w:numId w:val="5"/>
-              </w:numPr>
-              <w:tabs>
-                <w:tab w:val="left" w:pos="460"/>
-              </w:tabs>
-              <w:autoSpaceDE w:val="0"/>
-              <w:autoSpaceDN w:val="0"/>
-              <w:adjustRightInd w:val="0"/>
-              <w:spacing w:before="21" w:after="0" w:line="240" w:lineRule="exact"/>
-              <w:ind w:right="88"/>
-              <w:jc w:val="both"/>
-              <w:rPr>
-                <w:rFonts w:ascii="Arial" w:hAnsi="Arial" w:cs="Arial"/>
-              </w:rPr>
-            </w:pPr>
-            <w:r>
-              <w:rPr>
-                <w:rFonts w:ascii="Arial" w:hAnsi="Arial" w:cs="Arial"/>
-              </w:rPr>
-              <w:t xml:space="preserve">Le système affiche la fenêtre </w:t>
-            </w:r>
-            <w:r>
-              <w:rPr>
-                <w:rFonts w:ascii="Arial" w:hAnsi="Arial" w:cs="Arial"/>
-              </w:rPr>
-              <w:t>« </w:t>
-            </w:r>
-            <w:r>
-              <w:rPr>
-                <w:rFonts w:ascii="Arial" w:hAnsi="Arial" w:cs="Arial"/>
-              </w:rPr>
-              <w:t>frmSelectionTheme</w:t>
-            </w:r>
-            <w:r>
-              <w:rPr>
-                <w:rFonts w:ascii="Arial" w:hAnsi="Arial" w:cs="Arial"/>
-              </w:rPr>
-              <w:t> »</w:t>
-            </w:r>
-          </w:p>
-          <w:p>
-            <w:pPr>
-              <w:pStyle w:val="Paragraphedeliste"/>
-              <w:widowControl w:val="0"/>
-              <w:numPr>
-                <w:ilvl w:val="0"/>
-                <w:numId w:val="5"/>
-              </w:numPr>
-              <w:tabs>
-                <w:tab w:val="left" w:pos="460"/>
-              </w:tabs>
-              <w:autoSpaceDE w:val="0"/>
-              <w:autoSpaceDN w:val="0"/>
-              <w:adjustRightInd w:val="0"/>
-              <w:spacing w:before="21" w:after="0" w:line="240" w:lineRule="exact"/>
-              <w:ind w:right="88"/>
-              <w:jc w:val="both"/>
-              <w:rPr>
-                <w:rFonts w:ascii="Arial" w:hAnsi="Arial" w:cs="Arial"/>
-              </w:rPr>
-            </w:pPr>
-            <w:r>
-              <w:rPr>
-                <w:rFonts w:ascii="Arial" w:hAnsi="Arial" w:cs="Arial"/>
-              </w:rPr>
-              <w:t>L’administrateur ajoute les thèmes désiré</w:t>
-            </w:r>
-            <w:r>
-              <w:rPr>
-                <w:rFonts w:ascii="Arial" w:hAnsi="Arial" w:cs="Arial"/>
-              </w:rPr>
-              <w:t>s</w:t>
-            </w:r>
-          </w:p>
-          <w:p>
-            <w:pPr>
-              <w:pStyle w:val="Paragraphedeliste"/>
-              <w:widowControl w:val="0"/>
-              <w:numPr>
-                <w:ilvl w:val="0"/>
-                <w:numId w:val="5"/>
-              </w:numPr>
-              <w:tabs>
-                <w:tab w:val="left" w:pos="460"/>
-              </w:tabs>
-              <w:autoSpaceDE w:val="0"/>
-              <w:autoSpaceDN w:val="0"/>
-              <w:adjustRightInd w:val="0"/>
-              <w:spacing w:before="21" w:after="0" w:line="240" w:lineRule="exact"/>
-              <w:ind w:right="88"/>
-              <w:jc w:val="both"/>
-              <w:rPr>
-                <w:rFonts w:ascii="Arial" w:hAnsi="Arial" w:cs="Arial"/>
-              </w:rPr>
-            </w:pPr>
-            <w:r>
-              <w:rPr>
-                <w:rFonts w:ascii="Arial" w:hAnsi="Arial" w:cs="Arial"/>
-              </w:rPr>
-              <w:t>L’administrateur appuie</w:t>
-            </w:r>
-            <w:r>
-              <w:rPr>
-                <w:rFonts w:ascii="Arial" w:hAnsi="Arial" w:cs="Arial"/>
-              </w:rPr>
-              <w:t xml:space="preserve"> sur le bouton enregistrer</w:t>
-            </w:r>
-          </w:p>
-          <w:p>
-            <w:pPr>
-              <w:pStyle w:val="Paragraphedeliste"/>
-              <w:widowControl w:val="0"/>
-              <w:numPr>
-                <w:ilvl w:val="0"/>
-                <w:numId w:val="5"/>
-              </w:numPr>
-              <w:tabs>
-                <w:tab w:val="left" w:pos="460"/>
-              </w:tabs>
-              <w:autoSpaceDE w:val="0"/>
-              <w:autoSpaceDN w:val="0"/>
-              <w:adjustRightInd w:val="0"/>
-              <w:spacing w:before="21" w:after="0" w:line="240" w:lineRule="exact"/>
-              <w:ind w:right="88"/>
-              <w:jc w:val="both"/>
-              <w:rPr>
-                <w:rFonts w:ascii="Arial" w:hAnsi="Arial" w:cs="Arial"/>
-              </w:rPr>
-            </w:pPr>
-            <w:r>
-              <w:rPr>
-                <w:rFonts w:ascii="Arial" w:hAnsi="Arial" w:cs="Arial"/>
-              </w:rPr>
-              <w:t>Le système ferme la fenêtre</w:t>
-            </w:r>
-          </w:p>
-          <w:p>
-            <w:pPr>
-              <w:pStyle w:val="Paragraphedeliste"/>
-              <w:widowControl w:val="0"/>
-              <w:numPr>
-                <w:ilvl w:val="0"/>
-                <w:numId w:val="5"/>
-              </w:numPr>
-              <w:tabs>
-                <w:tab w:val="left" w:pos="460"/>
-              </w:tabs>
-              <w:autoSpaceDE w:val="0"/>
-              <w:autoSpaceDN w:val="0"/>
-              <w:adjustRightInd w:val="0"/>
-              <w:spacing w:before="21" w:after="0" w:line="240" w:lineRule="exact"/>
-              <w:ind w:right="88"/>
-              <w:jc w:val="both"/>
-              <w:rPr>
-                <w:rFonts w:ascii="Arial" w:hAnsi="Arial" w:cs="Arial"/>
-              </w:rPr>
-            </w:pPr>
-            <w:r>
-              <w:rPr>
-                <w:rFonts w:ascii="Arial" w:hAnsi="Arial" w:cs="Arial"/>
-              </w:rPr>
-              <w:t>L’administrateur appui</w:t>
-            </w:r>
-            <w:r>
-              <w:rPr>
-                <w:rFonts w:ascii="Arial" w:hAnsi="Arial" w:cs="Arial"/>
-              </w:rPr>
-              <w:t>e</w:t>
-            </w:r>
-            <w:r>
-              <w:rPr>
-                <w:rFonts w:ascii="Arial" w:hAnsi="Arial" w:cs="Arial"/>
-              </w:rPr>
-              <w:t xml:space="preserve"> sur le bouton « + »  d’ajouter un Thème</w:t>
-            </w:r>
-          </w:p>
-          <w:p>
-            <w:pPr>
-              <w:pStyle w:val="Paragraphedeliste"/>
-              <w:widowControl w:val="0"/>
-              <w:numPr>
-                <w:ilvl w:val="0"/>
-                <w:numId w:val="5"/>
-              </w:numPr>
-              <w:tabs>
-                <w:tab w:val="left" w:pos="460"/>
-              </w:tabs>
-              <w:autoSpaceDE w:val="0"/>
-              <w:autoSpaceDN w:val="0"/>
-              <w:adjustRightInd w:val="0"/>
-              <w:spacing w:before="21" w:after="0" w:line="240" w:lineRule="exact"/>
-              <w:ind w:right="88"/>
-              <w:jc w:val="both"/>
-              <w:rPr>
-                <w:rFonts w:ascii="Arial" w:hAnsi="Arial" w:cs="Arial"/>
-              </w:rPr>
-            </w:pPr>
-            <w:r>
-              <w:rPr>
-                <w:rFonts w:ascii="Arial" w:hAnsi="Arial" w:cs="Arial"/>
-              </w:rPr>
-              <w:t xml:space="preserve">Le système affiche la fenêtre </w:t>
-            </w:r>
-            <w:r>
-              <w:rPr>
-                <w:rFonts w:ascii="Arial" w:hAnsi="Arial" w:cs="Arial"/>
-              </w:rPr>
-              <w:t>« </w:t>
-            </w:r>
-            <w:r>
-              <w:rPr>
-                <w:rFonts w:ascii="Arial" w:hAnsi="Arial" w:cs="Arial"/>
-              </w:rPr>
-              <w:t>frmSelectionPlateforme</w:t>
-            </w:r>
-            <w:r>
-              <w:rPr>
-                <w:rFonts w:ascii="Arial" w:hAnsi="Arial" w:cs="Arial"/>
-              </w:rPr>
-              <w:t> »</w:t>
-            </w:r>
-          </w:p>
-          <w:p>
-            <w:pPr>
-              <w:pStyle w:val="Paragraphedeliste"/>
-              <w:widowControl w:val="0"/>
-              <w:numPr>
-                <w:ilvl w:val="0"/>
-                <w:numId w:val="5"/>
-              </w:numPr>
-              <w:tabs>
-                <w:tab w:val="left" w:pos="460"/>
-              </w:tabs>
-              <w:autoSpaceDE w:val="0"/>
-              <w:autoSpaceDN w:val="0"/>
-              <w:adjustRightInd w:val="0"/>
-              <w:spacing w:before="21" w:after="0" w:line="240" w:lineRule="exact"/>
-              <w:ind w:right="88"/>
-              <w:jc w:val="both"/>
-              <w:rPr>
-                <w:rFonts w:ascii="Arial" w:hAnsi="Arial" w:cs="Arial"/>
-              </w:rPr>
-            </w:pPr>
-            <w:r>
-              <w:rPr>
-                <w:rFonts w:ascii="Arial" w:hAnsi="Arial" w:cs="Arial"/>
-              </w:rPr>
-              <w:t xml:space="preserve">L’administrateur ajoute </w:t>
-            </w:r>
-            <w:r>
-              <w:rPr>
-                <w:rFonts w:ascii="Arial" w:hAnsi="Arial" w:cs="Arial"/>
-              </w:rPr>
-              <w:t>les</w:t>
-            </w:r>
-            <w:r>
-              <w:rPr>
-                <w:rFonts w:ascii="Arial" w:hAnsi="Arial" w:cs="Arial"/>
-              </w:rPr>
-              <w:t xml:space="preserve"> plateforme</w:t>
-            </w:r>
-            <w:r>
-              <w:rPr>
-                <w:rFonts w:ascii="Arial" w:hAnsi="Arial" w:cs="Arial"/>
-              </w:rPr>
-              <w:t>s</w:t>
-            </w:r>
-            <w:r>
-              <w:rPr>
-                <w:rFonts w:ascii="Arial" w:hAnsi="Arial" w:cs="Arial"/>
-              </w:rPr>
-              <w:t xml:space="preserve"> désirée</w:t>
-            </w:r>
-            <w:r>
-              <w:rPr>
-                <w:rFonts w:ascii="Arial" w:hAnsi="Arial" w:cs="Arial"/>
-              </w:rPr>
-              <w:t>s</w:t>
-            </w:r>
-          </w:p>
-          <w:p>
-            <w:pPr>
-              <w:pStyle w:val="Paragraphedeliste"/>
-              <w:widowControl w:val="0"/>
-              <w:numPr>
-                <w:ilvl w:val="0"/>
-                <w:numId w:val="5"/>
-              </w:numPr>
-              <w:tabs>
-                <w:tab w:val="left" w:pos="460"/>
-              </w:tabs>
-              <w:autoSpaceDE w:val="0"/>
-              <w:autoSpaceDN w:val="0"/>
-              <w:adjustRightInd w:val="0"/>
-              <w:spacing w:before="21" w:after="0" w:line="240" w:lineRule="exact"/>
-              <w:ind w:right="88"/>
-              <w:jc w:val="both"/>
-              <w:rPr>
-                <w:rFonts w:ascii="Arial" w:hAnsi="Arial" w:cs="Arial"/>
-              </w:rPr>
-            </w:pPr>
-            <w:r>
-              <w:rPr>
-                <w:rFonts w:ascii="Arial" w:hAnsi="Arial" w:cs="Arial"/>
-              </w:rPr>
-              <w:t>L’administrateur appui</w:t>
-            </w:r>
-            <w:r>
-              <w:rPr>
-                <w:rFonts w:ascii="Arial" w:hAnsi="Arial" w:cs="Arial"/>
-              </w:rPr>
-              <w:t>e</w:t>
-            </w:r>
-            <w:r>
-              <w:rPr>
-                <w:rFonts w:ascii="Arial" w:hAnsi="Arial" w:cs="Arial"/>
-              </w:rPr>
-              <w:t xml:space="preserve"> sur le bouton enregistrer</w:t>
-            </w:r>
-          </w:p>
-          <w:p>
-            <w:pPr>
-              <w:pStyle w:val="Paragraphedeliste"/>
-              <w:widowControl w:val="0"/>
-              <w:numPr>
-                <w:ilvl w:val="0"/>
-                <w:numId w:val="5"/>
-              </w:numPr>
-              <w:tabs>
-                <w:tab w:val="left" w:pos="460"/>
-              </w:tabs>
-              <w:autoSpaceDE w:val="0"/>
-              <w:autoSpaceDN w:val="0"/>
-              <w:adjustRightInd w:val="0"/>
-              <w:spacing w:before="21" w:after="0" w:line="240" w:lineRule="exact"/>
-              <w:ind w:right="88"/>
-              <w:jc w:val="both"/>
-              <w:rPr>
-                <w:rFonts w:ascii="Arial" w:hAnsi="Arial" w:cs="Arial"/>
-              </w:rPr>
-            </w:pPr>
-            <w:r>
-              <w:rPr>
-                <w:rFonts w:ascii="Arial" w:hAnsi="Arial" w:cs="Arial"/>
-              </w:rPr>
-              <w:t>Le système ferme la fenêtre</w:t>
-            </w:r>
-          </w:p>
-          <w:p>
-            <w:pPr>
-              <w:pStyle w:val="Paragraphedeliste"/>
-              <w:widowControl w:val="0"/>
-              <w:numPr>
-                <w:ilvl w:val="0"/>
-                <w:numId w:val="5"/>
-              </w:numPr>
-              <w:tabs>
-                <w:tab w:val="left" w:pos="460"/>
-              </w:tabs>
-              <w:autoSpaceDE w:val="0"/>
-              <w:autoSpaceDN w:val="0"/>
-              <w:adjustRightInd w:val="0"/>
-              <w:spacing w:before="21" w:after="0" w:line="240" w:lineRule="exact"/>
-              <w:ind w:right="88"/>
-              <w:jc w:val="both"/>
-              <w:rPr>
-                <w:rFonts w:ascii="Arial" w:hAnsi="Arial" w:cs="Arial"/>
-              </w:rPr>
-            </w:pPr>
-            <w:r>
-              <w:rPr>
-                <w:rFonts w:ascii="Arial" w:hAnsi="Arial" w:cs="Arial"/>
-              </w:rPr>
-              <w:t>L’administrateur appui</w:t>
-            </w:r>
-            <w:r>
-              <w:rPr>
-                <w:rFonts w:ascii="Arial" w:hAnsi="Arial" w:cs="Arial"/>
-              </w:rPr>
-              <w:t>e</w:t>
-            </w:r>
-            <w:r>
-              <w:rPr>
-                <w:rFonts w:ascii="Arial" w:hAnsi="Arial" w:cs="Arial"/>
-              </w:rPr>
-              <w:t xml:space="preserve"> sur le bouton « + »  d’ajouter un Mode</w:t>
-            </w:r>
-          </w:p>
-          <w:p>
-            <w:pPr>
-              <w:pStyle w:val="Paragraphedeliste"/>
-              <w:widowControl w:val="0"/>
-              <w:numPr>
-                <w:ilvl w:val="0"/>
-                <w:numId w:val="5"/>
-              </w:numPr>
-              <w:tabs>
-                <w:tab w:val="left" w:pos="460"/>
-              </w:tabs>
-              <w:autoSpaceDE w:val="0"/>
-              <w:autoSpaceDN w:val="0"/>
-              <w:adjustRightInd w:val="0"/>
-              <w:spacing w:before="21" w:after="0" w:line="240" w:lineRule="exact"/>
-              <w:ind w:right="88"/>
-              <w:jc w:val="both"/>
-              <w:rPr>
-                <w:rFonts w:ascii="Arial" w:hAnsi="Arial" w:cs="Arial"/>
-              </w:rPr>
-            </w:pPr>
-            <w:r>
-              <w:rPr>
-                <w:rFonts w:ascii="Arial" w:hAnsi="Arial" w:cs="Arial"/>
-              </w:rPr>
-              <w:t xml:space="preserve">Le système affiche la fenêtre </w:t>
-            </w:r>
-            <w:r>
-              <w:rPr>
-                <w:rFonts w:ascii="Arial" w:hAnsi="Arial" w:cs="Arial"/>
-              </w:rPr>
-              <w:t>« </w:t>
-            </w:r>
-            <w:r>
-              <w:rPr>
-                <w:rFonts w:ascii="Arial" w:hAnsi="Arial" w:cs="Arial"/>
-              </w:rPr>
-              <w:t>frmSelectionMode</w:t>
-            </w:r>
-            <w:r>
-              <w:rPr>
-                <w:rFonts w:ascii="Arial" w:hAnsi="Arial" w:cs="Arial"/>
-              </w:rPr>
-              <w:t> »</w:t>
-            </w:r>
-          </w:p>
-          <w:p>
-            <w:pPr>
-              <w:pStyle w:val="Paragraphedeliste"/>
-              <w:widowControl w:val="0"/>
-              <w:numPr>
-                <w:ilvl w:val="0"/>
-                <w:numId w:val="5"/>
-              </w:numPr>
-              <w:tabs>
-                <w:tab w:val="left" w:pos="460"/>
-              </w:tabs>
-              <w:autoSpaceDE w:val="0"/>
-              <w:autoSpaceDN w:val="0"/>
-              <w:adjustRightInd w:val="0"/>
-              <w:spacing w:before="21" w:after="0" w:line="240" w:lineRule="exact"/>
-              <w:ind w:right="88"/>
-              <w:jc w:val="both"/>
-              <w:rPr>
-                <w:rFonts w:ascii="Arial" w:hAnsi="Arial" w:cs="Arial"/>
-              </w:rPr>
-            </w:pPr>
-            <w:r>
-              <w:rPr>
-                <w:rFonts w:ascii="Arial" w:hAnsi="Arial" w:cs="Arial"/>
-              </w:rPr>
-              <w:t>L’administrateur ajoute les modes désirés</w:t>
-            </w:r>
-          </w:p>
-          <w:p>
-            <w:pPr>
-              <w:pStyle w:val="Paragraphedeliste"/>
-              <w:widowControl w:val="0"/>
-              <w:numPr>
-                <w:ilvl w:val="0"/>
-                <w:numId w:val="5"/>
-              </w:numPr>
-              <w:tabs>
-                <w:tab w:val="left" w:pos="460"/>
-              </w:tabs>
-              <w:autoSpaceDE w:val="0"/>
-              <w:autoSpaceDN w:val="0"/>
-              <w:adjustRightInd w:val="0"/>
-              <w:spacing w:before="21" w:after="0" w:line="240" w:lineRule="exact"/>
-              <w:ind w:right="88"/>
-              <w:jc w:val="both"/>
-              <w:rPr>
-                <w:rFonts w:ascii="Arial" w:hAnsi="Arial" w:cs="Arial"/>
-              </w:rPr>
-            </w:pPr>
-            <w:r>
-              <w:rPr>
-                <w:rFonts w:ascii="Arial" w:hAnsi="Arial" w:cs="Arial"/>
-              </w:rPr>
-              <w:t>L’administrateur appui</w:t>
-            </w:r>
-            <w:r>
-              <w:rPr>
-                <w:rFonts w:ascii="Arial" w:hAnsi="Arial" w:cs="Arial"/>
-              </w:rPr>
-              <w:t>e</w:t>
-            </w:r>
-            <w:r>
-              <w:rPr>
-                <w:rFonts w:ascii="Arial" w:hAnsi="Arial" w:cs="Arial"/>
-              </w:rPr>
-              <w:t xml:space="preserve"> sur le bouton enregistrer</w:t>
-            </w:r>
-          </w:p>
-          <w:p>
-            <w:pPr>
-              <w:pStyle w:val="Paragraphedeliste"/>
-              <w:widowControl w:val="0"/>
-              <w:numPr>
-                <w:ilvl w:val="0"/>
-                <w:numId w:val="5"/>
-              </w:numPr>
-              <w:tabs>
-                <w:tab w:val="left" w:pos="460"/>
-              </w:tabs>
-              <w:autoSpaceDE w:val="0"/>
-              <w:autoSpaceDN w:val="0"/>
-              <w:adjustRightInd w:val="0"/>
-              <w:spacing w:before="21" w:after="0" w:line="240" w:lineRule="exact"/>
-              <w:ind w:right="88"/>
-              <w:jc w:val="both"/>
-              <w:rPr>
-                <w:rFonts w:ascii="Arial" w:hAnsi="Arial" w:cs="Arial"/>
-              </w:rPr>
-            </w:pPr>
-            <w:r>
-              <w:rPr>
-                <w:rFonts w:ascii="Arial" w:hAnsi="Arial" w:cs="Arial"/>
-              </w:rPr>
-              <w:t>Le système ferme la fenêtre</w:t>
-            </w:r>
-          </w:p>
-          <w:p>
-            <w:pPr>
-              <w:pStyle w:val="Paragraphedeliste"/>
-              <w:widowControl w:val="0"/>
-              <w:numPr>
-                <w:ilvl w:val="0"/>
-                <w:numId w:val="5"/>
-              </w:numPr>
-              <w:tabs>
-                <w:tab w:val="left" w:pos="460"/>
-              </w:tabs>
-              <w:autoSpaceDE w:val="0"/>
-              <w:autoSpaceDN w:val="0"/>
-              <w:adjustRightInd w:val="0"/>
-              <w:spacing w:before="21" w:after="0" w:line="240" w:lineRule="exact"/>
-              <w:ind w:right="88"/>
-              <w:jc w:val="both"/>
-              <w:rPr>
-                <w:rFonts w:ascii="Arial" w:hAnsi="Arial" w:cs="Arial"/>
-              </w:rPr>
-            </w:pPr>
-            <w:r>
-              <w:rPr>
-                <w:rFonts w:ascii="Arial" w:hAnsi="Arial" w:cs="Arial"/>
-              </w:rPr>
-              <w:t xml:space="preserve">Appelle du cas </w:t>
-            </w:r>
-            <w:r>
-              <w:rPr>
-                <w:rFonts w:ascii="Arial" w:hAnsi="Arial" w:cs="Arial"/>
-                <w:b/>
-              </w:rPr>
-              <w:t xml:space="preserve">P01-DN-17 </w:t>
-            </w:r>
-            <w:r>
-              <w:rPr>
-                <w:rFonts w:ascii="Arial" w:hAnsi="Arial" w:cs="Arial"/>
-                <w:b/>
-              </w:rPr>
-              <w:t>« </w:t>
-            </w:r>
-            <w:r>
-              <w:rPr>
-                <w:rFonts w:ascii="Arial" w:hAnsi="Arial" w:cs="Arial"/>
-              </w:rPr>
-              <w:t>a</w:t>
-            </w:r>
-            <w:r>
-              <w:rPr>
-                <w:rFonts w:ascii="Arial" w:hAnsi="Arial" w:cs="Arial"/>
-              </w:rPr>
-              <w:t>jouter</w:t>
-            </w:r>
-            <w:r>
-              <w:rPr>
-                <w:rFonts w:ascii="Arial" w:hAnsi="Arial" w:cs="Arial"/>
-              </w:rPr>
-              <w:t xml:space="preserve"> une version</w:t>
-            </w:r>
-            <w:r>
-              <w:rPr>
-                <w:rFonts w:ascii="Arial" w:hAnsi="Arial" w:cs="Arial"/>
-              </w:rPr>
-              <w:t> »</w:t>
+            <w:r>
+              <w:rPr>
+                <w:rFonts w:ascii="Arial" w:hAnsi="Arial" w:cs="Arial"/>
+              </w:rPr>
+              <w:t>, les infos supplémentaires, la cote ESRB, le genre, le mode la plateforme et le thème.</w:t>
             </w:r>
           </w:p>
           <w:p>
@@ -2295,6 +1552,8 @@
               </w:rPr>
               <w:t>Retour 5</w:t>
             </w:r>
+            <w:bookmarkStart w:id="0" w:name="_GoBack"/>
+            <w:bookmarkEnd w:id="0"/>
           </w:p>
           <w:p>
             <w:pPr>
@@ -2520,7 +1779,6 @@
               <w:rPr>
                 <w:rFonts w:ascii="Arial" w:hAnsi="Arial" w:cs="Arial"/>
               </w:rPr>
-              <w:lastRenderedPageBreak/>
               <w:t xml:space="preserve">    </w:t>
             </w:r>
             <w:r>
@@ -2790,6 +2048,7 @@
                 <w:rFonts w:ascii="Arial" w:hAnsi="Arial" w:cs="Arial"/>
                 <w:b/>
               </w:rPr>
+              <w:lastRenderedPageBreak/>
               <w:t>Contraintes non-fonctionnelles:</w:t>
             </w:r>
           </w:p>
@@ -2998,8 +2257,6 @@
               </w:rPr>
               <w:t>s</w:t>
             </w:r>
-            <w:bookmarkStart w:id="0" w:name="_GoBack"/>
-            <w:bookmarkEnd w:id="0"/>
             <w:r>
               <w:rPr>
                 <w:rFonts w:ascii="Arial" w:hAnsi="Arial" w:cs="Arial"/>
@@ -3172,7 +2429,7 @@
         <v:path o:extrusionok="f" gradientshapeok="t" o:connecttype="rect"/>
         <o:lock v:ext="edit" aspectratio="t"/>
       </v:shapetype>
-      <v:shape id="_x0000_i1046" type="#_x0000_t75" style="width:9pt;height:9pt" o:bullet="t">
+      <v:shape id="_x0000_i1027" type="#_x0000_t75" style="width:9pt;height:9pt" o:bullet="t">
         <v:imagedata r:id="rId1" o:title="BD15058_"/>
       </v:shape>
     </w:pict>
@@ -5238,7 +4495,7 @@
 </file>
 
 <file path=customXml/itemProps1.xml><?xml version="1.0" encoding="utf-8"?>
-<ds:datastoreItem xmlns:ds="http://schemas.openxmlformats.org/officeDocument/2006/customXml" ds:itemID="{5384A867-B00A-4781-BEB0-3936B315A979}">
+<ds:datastoreItem xmlns:ds="http://schemas.openxmlformats.org/officeDocument/2006/customXml" ds:itemID="{2E3DD219-C54A-48D5-83ED-3C79BE17A9D0}">
   <ds:schemaRefs>
     <ds:schemaRef ds:uri="http://schemas.openxmlformats.org/officeDocument/2006/bibliography"/>
   </ds:schemaRefs>

</xml_diff>